<commit_message>
ajout nouveaux controles à terre dans docx
</commit_message>
<xml_diff>
--- a/src/Service/PAM/samples/SAMPLE_Rapport_mission.docx
+++ b/src/Service/PAM/samples/SAMPLE_Rapport_mission.docx
@@ -29,7 +29,7 @@
     <w:tbl>
       <w:tblPr>
         <w:tblW w:w="544.95pt" w:type="dxa"/>
-        <w:tblInd w:w="-46.45pt" w:type="dxa"/>
+        <w:tblInd w:w="-45.55pt" w:type="dxa"/>
         <w:tblLayout w:type="fixed"/>
         <w:tblCellMar>
           <w:start w:w="0.50pt" w:type="dxa"/>
@@ -265,27 +265,7 @@
           <w:bCs/>
           <w:sz w:val="32"/>
         </w:rPr>
-        <w:t>N° ${</w:t>
-      </w:r>
-      <w:proofErr w:type="spellStart"/>
-      <w:r>
-        <w:rPr>
-          <w:rFonts w:ascii="Arial" w:hAnsi="Arial" w:cs="Arial"/>
-          <w:b/>
-          <w:bCs/>
-          <w:sz w:val="32"/>
-        </w:rPr>
-        <w:t>numRapport</w:t>
-      </w:r>
-      <w:proofErr w:type="spellEnd"/>
-      <w:r>
-        <w:rPr>
-          <w:rFonts w:ascii="Arial" w:hAnsi="Arial" w:cs="Arial"/>
-          <w:b/>
-          <w:bCs/>
-          <w:sz w:val="32"/>
-        </w:rPr>
-        <w:t>}</w:t>
+        <w:t>N° ${numRapport}</w:t>
       </w:r>
     </w:p>
     <w:p>
@@ -306,10 +286,8 @@
           <w:bCs/>
           <w:sz w:val="28"/>
         </w:rPr>
-        <w:t>Du ${</w:t>
+        <w:t>Du ${dateDebut}  au</w:t>
       </w:r>
-      <w:proofErr w:type="spellStart"/>
-      <w:proofErr w:type="gramStart"/>
       <w:r>
         <w:rPr>
           <w:rFonts w:ascii="Arial" w:hAnsi="Arial" w:cs="Arial"/>
@@ -317,9 +295,8 @@
           <w:bCs/>
           <w:sz w:val="28"/>
         </w:rPr>
-        <w:t>dateDebut</w:t>
+        <w:t xml:space="preserve"> </w:t>
       </w:r>
-      <w:proofErr w:type="spellEnd"/>
       <w:r>
         <w:rPr>
           <w:rFonts w:ascii="Arial" w:hAnsi="Arial" w:cs="Arial"/>
@@ -327,46 +304,7 @@
           <w:bCs/>
           <w:sz w:val="28"/>
         </w:rPr>
-        <w:t>}  au</w:t>
-      </w:r>
-      <w:proofErr w:type="gramEnd"/>
-      <w:r>
-        <w:rPr>
-          <w:rFonts w:ascii="Arial" w:hAnsi="Arial" w:cs="Arial"/>
-          <w:b/>
-          <w:bCs/>
-          <w:sz w:val="28"/>
-        </w:rPr>
-        <w:t xml:space="preserve"> </w:t>
-      </w:r>
-      <w:r>
-        <w:rPr>
-          <w:rFonts w:ascii="Arial" w:hAnsi="Arial" w:cs="Arial"/>
-          <w:b/>
-          <w:bCs/>
-          <w:sz w:val="28"/>
-        </w:rPr>
-        <w:t xml:space="preserve"> ${</w:t>
-      </w:r>
-      <w:proofErr w:type="spellStart"/>
-      <w:r>
-        <w:rPr>
-          <w:rFonts w:ascii="Arial" w:hAnsi="Arial" w:cs="Arial"/>
-          <w:b/>
-          <w:bCs/>
-          <w:sz w:val="28"/>
-        </w:rPr>
-        <w:t>dateFin</w:t>
-      </w:r>
-      <w:proofErr w:type="spellEnd"/>
-      <w:r>
-        <w:rPr>
-          <w:rFonts w:ascii="Arial" w:hAnsi="Arial" w:cs="Arial"/>
-          <w:b/>
-          <w:bCs/>
-          <w:sz w:val="28"/>
-        </w:rPr>
-        <w:t>}</w:t>
+        <w:t xml:space="preserve"> ${dateFin}</w:t>
       </w:r>
     </w:p>
     <w:p>
@@ -481,21 +419,7 @@
         <w:rPr>
           <w:rFonts w:ascii="Arial" w:hAnsi="Arial" w:cs="Arial"/>
         </w:rPr>
-        <w:t xml:space="preserve">Monsieur le Directeur </w:t>
-      </w:r>
-      <w:proofErr w:type="spellStart"/>
-      <w:r>
-        <w:rPr>
-          <w:rFonts w:ascii="Arial" w:hAnsi="Arial" w:cs="Arial"/>
-        </w:rPr>
-        <w:t>Inter régional</w:t>
-      </w:r>
-      <w:proofErr w:type="spellEnd"/>
-      <w:r>
-        <w:rPr>
-          <w:rFonts w:ascii="Arial" w:hAnsi="Arial" w:cs="Arial"/>
-        </w:rPr>
-        <w:t xml:space="preserve"> de la Mer</w:t>
+        <w:t>Monsieur le Directeur Inter régional de la Mer</w:t>
       </w:r>
     </w:p>
     <w:p>
@@ -769,7 +693,7 @@
     <w:tbl>
       <w:tblPr>
         <w:tblW w:w="490.05pt" w:type="dxa"/>
-        <w:tblInd w:w="-2.35pt" w:type="dxa"/>
+        <w:tblInd w:w="-1.65pt" w:type="dxa"/>
         <w:tblLayout w:type="fixed"/>
         <w:tblCellMar>
           <w:start w:w="0.50pt" w:type="dxa"/>
@@ -853,7 +777,6 @@
                 <w:szCs w:val="18"/>
               </w:rPr>
             </w:pPr>
-            <w:proofErr w:type="gramStart"/>
             <w:r>
               <w:rPr>
                 <w:rFonts w:ascii="Arial" w:hAnsi="Arial" w:cs="Arial"/>
@@ -861,118 +784,97 @@
                 <w:sz w:val="18"/>
                 <w:szCs w:val="18"/>
               </w:rPr>
-              <w:t>en</w:t>
-            </w:r>
-            <w:proofErr w:type="gramEnd"/>
-            <w:r>
+              <w:t>en heures</w:t>
+            </w:r>
+          </w:p>
+          <w:p>
+            <w:pPr>
+              <w:pStyle w:val="Standard"/>
+              <w:jc w:val="both"/>
+              <w:rPr>
+                <w:rFonts w:ascii="Arial" w:hAnsi="Arial" w:cs="Arial"/>
+                <w:sz w:val="20"/>
+                <w:szCs w:val="20"/>
+              </w:rPr>
+            </w:pPr>
+            <w:r>
+              <w:rPr>
+                <w:rFonts w:ascii="Arial" w:hAnsi="Arial" w:cs="Arial"/>
+                <w:sz w:val="20"/>
+                <w:szCs w:val="20"/>
+              </w:rPr>
+              <w:t>(a) = 1 + 2</w:t>
+            </w:r>
+          </w:p>
+        </w:tc>
+        <w:tc>
+          <w:tcPr>
+            <w:tcW w:w="300.25pt" w:type="dxa"/>
+            <w:gridSpan w:val="6"/>
+            <w:tcBorders>
+              <w:top w:val="single" w:sz="8" w:space="0" w:color="000000"/>
+              <w:start w:val="single" w:sz="8" w:space="0" w:color="000000"/>
+              <w:bottom w:val="single" w:sz="8" w:space="0" w:color="000000"/>
+            </w:tcBorders>
+            <w:shd w:val="clear" w:color="auto" w:fill="auto"/>
+            <w:tcMar>
+              <w:top w:w="0pt" w:type="dxa"/>
+              <w:start w:w="3.50pt" w:type="dxa"/>
+              <w:bottom w:w="0pt" w:type="dxa"/>
+              <w:end w:w="3.50pt" w:type="dxa"/>
+            </w:tcMar>
+          </w:tcPr>
+          <w:p>
+            <w:pPr>
+              <w:pStyle w:val="Standard"/>
+              <w:snapToGrid w:val="0"/>
+              <w:jc w:val="both"/>
+              <w:rPr>
+                <w:rFonts w:ascii="Arial" w:hAnsi="Arial" w:cs="Arial"/>
+                <w:sz w:val="22"/>
+              </w:rPr>
+            </w:pPr>
+          </w:p>
+          <w:p>
+            <w:pPr>
+              <w:pStyle w:val="Standard"/>
+              <w:jc w:val="both"/>
+              <w:rPr>
+                <w:rFonts w:ascii="Arial" w:hAnsi="Arial" w:cs="Arial"/>
+                <w:b/>
+                <w:sz w:val="18"/>
+                <w:szCs w:val="18"/>
+              </w:rPr>
+            </w:pPr>
+            <w:r>
+              <w:rPr>
+                <w:rFonts w:ascii="Arial" w:hAnsi="Arial" w:cs="Arial"/>
+                <w:b/>
+                <w:sz w:val="18"/>
+                <w:szCs w:val="18"/>
+              </w:rPr>
+              <w:t>Présence à quai *</w:t>
+            </w:r>
+          </w:p>
+          <w:p>
+            <w:pPr>
+              <w:pStyle w:val="Standard"/>
+              <w:jc w:val="both"/>
               <w:rPr>
                 <w:rFonts w:ascii="Arial" w:hAnsi="Arial" w:cs="Arial"/>
                 <w:i/>
                 <w:sz w:val="18"/>
                 <w:szCs w:val="18"/>
               </w:rPr>
-              <w:t xml:space="preserve"> heures</w:t>
-            </w:r>
-          </w:p>
-          <w:p>
-            <w:pPr>
-              <w:pStyle w:val="Standard"/>
-              <w:jc w:val="both"/>
-              <w:rPr>
-                <w:rFonts w:ascii="Arial" w:hAnsi="Arial" w:cs="Arial"/>
-                <w:sz w:val="20"/>
-                <w:szCs w:val="20"/>
-              </w:rPr>
-            </w:pPr>
-            <w:r>
-              <w:rPr>
-                <w:rFonts w:ascii="Arial" w:hAnsi="Arial" w:cs="Arial"/>
-                <w:sz w:val="20"/>
-                <w:szCs w:val="20"/>
-              </w:rPr>
-              <w:t>(a) = 1 + 2</w:t>
-            </w:r>
-          </w:p>
-        </w:tc>
-        <w:tc>
-          <w:tcPr>
-            <w:tcW w:w="300.25pt" w:type="dxa"/>
-            <w:gridSpan w:val="6"/>
-            <w:tcBorders>
-              <w:top w:val="single" w:sz="8" w:space="0" w:color="000000"/>
-              <w:start w:val="single" w:sz="8" w:space="0" w:color="000000"/>
-              <w:bottom w:val="single" w:sz="8" w:space="0" w:color="000000"/>
-            </w:tcBorders>
-            <w:shd w:val="clear" w:color="auto" w:fill="auto"/>
-            <w:tcMar>
-              <w:top w:w="0pt" w:type="dxa"/>
-              <w:start w:w="3.50pt" w:type="dxa"/>
-              <w:bottom w:w="0pt" w:type="dxa"/>
-              <w:end w:w="3.50pt" w:type="dxa"/>
-            </w:tcMar>
-          </w:tcPr>
-          <w:p>
-            <w:pPr>
-              <w:pStyle w:val="Standard"/>
-              <w:snapToGrid w:val="0"/>
-              <w:jc w:val="both"/>
-              <w:rPr>
-                <w:rFonts w:ascii="Arial" w:hAnsi="Arial" w:cs="Arial"/>
-                <w:sz w:val="22"/>
-              </w:rPr>
-            </w:pPr>
-          </w:p>
-          <w:p>
-            <w:pPr>
-              <w:pStyle w:val="Standard"/>
-              <w:jc w:val="both"/>
-              <w:rPr>
-                <w:rFonts w:ascii="Arial" w:hAnsi="Arial" w:cs="Arial"/>
-                <w:b/>
-                <w:sz w:val="18"/>
-                <w:szCs w:val="18"/>
-              </w:rPr>
-            </w:pPr>
-            <w:r>
-              <w:rPr>
-                <w:rFonts w:ascii="Arial" w:hAnsi="Arial" w:cs="Arial"/>
-                <w:b/>
-                <w:sz w:val="18"/>
-                <w:szCs w:val="18"/>
-              </w:rPr>
-              <w:t>Présence à quai *</w:t>
-            </w:r>
-          </w:p>
-          <w:p>
-            <w:pPr>
-              <w:pStyle w:val="Standard"/>
-              <w:jc w:val="both"/>
+            </w:pPr>
+            <w:r>
               <w:rPr>
                 <w:rFonts w:ascii="Arial" w:hAnsi="Arial" w:cs="Arial"/>
                 <w:i/>
                 <w:sz w:val="18"/>
                 <w:szCs w:val="18"/>
               </w:rPr>
-            </w:pPr>
-            <w:proofErr w:type="gramStart"/>
-            <w:r>
-              <w:rPr>
-                <w:rFonts w:ascii="Arial" w:hAnsi="Arial" w:cs="Arial"/>
-                <w:i/>
-                <w:sz w:val="18"/>
-                <w:szCs w:val="18"/>
-              </w:rPr>
-              <w:t>en</w:t>
-            </w:r>
-            <w:proofErr w:type="gramEnd"/>
-            <w:r>
-              <w:rPr>
-                <w:rFonts w:ascii="Arial" w:hAnsi="Arial" w:cs="Arial"/>
-                <w:i/>
-                <w:sz w:val="18"/>
-                <w:szCs w:val="18"/>
-              </w:rPr>
-              <w:t xml:space="preserve"> heures</w:t>
+              <w:t>en heures</w:t>
             </w:r>
           </w:p>
           <w:p>
@@ -1054,7 +956,6 @@
                 <w:szCs w:val="18"/>
               </w:rPr>
             </w:pPr>
-            <w:proofErr w:type="gramStart"/>
             <w:r>
               <w:rPr>
                 <w:rFonts w:ascii="Arial" w:hAnsi="Arial" w:cs="Arial"/>
@@ -1062,17 +963,7 @@
                 <w:sz w:val="18"/>
                 <w:szCs w:val="18"/>
               </w:rPr>
-              <w:t>en</w:t>
-            </w:r>
-            <w:proofErr w:type="gramEnd"/>
-            <w:r>
-              <w:rPr>
-                <w:rFonts w:ascii="Arial" w:hAnsi="Arial" w:cs="Arial"/>
-                <w:i/>
-                <w:sz w:val="18"/>
-                <w:szCs w:val="18"/>
-              </w:rPr>
-              <w:t xml:space="preserve"> heures</w:t>
+              <w:t>en heures</w:t>
             </w:r>
           </w:p>
           <w:p>
@@ -1131,7 +1022,6 @@
               </w:rPr>
               <w:t xml:space="preserve">Nav. </w:t>
             </w:r>
-            <w:proofErr w:type="gramStart"/>
             <w:r>
               <w:rPr>
                 <w:rFonts w:ascii="Arial" w:hAnsi="Arial" w:cs="Arial"/>
@@ -1140,7 +1030,6 @@
               </w:rPr>
               <w:t>effective</w:t>
             </w:r>
-            <w:proofErr w:type="gramEnd"/>
           </w:p>
           <w:p>
             <w:pPr>
@@ -1190,7 +1079,6 @@
                 <w:szCs w:val="16"/>
               </w:rPr>
             </w:pPr>
-            <w:proofErr w:type="gramStart"/>
             <w:r>
               <w:rPr>
                 <w:rFonts w:ascii="Arial" w:hAnsi="Arial" w:cs="Arial"/>
@@ -1199,7 +1087,6 @@
               </w:rPr>
               <w:t>mouillage</w:t>
             </w:r>
-            <w:proofErr w:type="gramEnd"/>
           </w:p>
           <w:p>
             <w:pPr>
@@ -1249,7 +1136,6 @@
                 <w:szCs w:val="16"/>
               </w:rPr>
             </w:pPr>
-            <w:proofErr w:type="gramStart"/>
             <w:r>
               <w:rPr>
                 <w:rFonts w:ascii="Arial" w:hAnsi="Arial" w:cs="Arial"/>
@@ -1258,7 +1144,6 @@
               </w:rPr>
               <w:t>maintenance</w:t>
             </w:r>
-            <w:proofErr w:type="gramEnd"/>
           </w:p>
           <w:p>
             <w:pPr>
@@ -1308,7 +1193,6 @@
                 <w:szCs w:val="16"/>
               </w:rPr>
             </w:pPr>
-            <w:proofErr w:type="gramStart"/>
             <w:r>
               <w:rPr>
                 <w:rFonts w:ascii="Arial" w:hAnsi="Arial" w:cs="Arial"/>
@@ -1317,7 +1201,6 @@
               </w:rPr>
               <w:t>météo</w:t>
             </w:r>
-            <w:proofErr w:type="gramEnd"/>
           </w:p>
           <w:p>
             <w:pPr>
@@ -1367,7 +1250,6 @@
                 <w:szCs w:val="16"/>
               </w:rPr>
             </w:pPr>
-            <w:proofErr w:type="gramStart"/>
             <w:r>
               <w:rPr>
                 <w:rFonts w:ascii="Arial" w:hAnsi="Arial" w:cs="Arial"/>
@@ -1376,7 +1258,6 @@
               </w:rPr>
               <w:t>représentation</w:t>
             </w:r>
-            <w:proofErr w:type="gramEnd"/>
           </w:p>
           <w:p>
             <w:pPr>
@@ -1426,41 +1307,70 @@
                 <w:szCs w:val="16"/>
               </w:rPr>
             </w:pPr>
-            <w:proofErr w:type="gramStart"/>
             <w:r>
               <w:rPr>
                 <w:rFonts w:ascii="Arial" w:hAnsi="Arial" w:cs="Arial"/>
                 <w:sz w:val="16"/>
                 <w:szCs w:val="16"/>
               </w:rPr>
-              <w:t>admin</w:t>
-            </w:r>
-            <w:proofErr w:type="gramEnd"/>
-            <w:r>
+              <w:t>admin/form.</w:t>
+            </w:r>
+          </w:p>
+          <w:p>
+            <w:pPr>
+              <w:pStyle w:val="En-tte"/>
+              <w:jc w:val="both"/>
               <w:rPr>
                 <w:rFonts w:ascii="Arial" w:hAnsi="Arial" w:cs="Arial"/>
                 <w:sz w:val="16"/>
                 <w:szCs w:val="16"/>
               </w:rPr>
-              <w:t>/</w:t>
-            </w:r>
-            <w:proofErr w:type="spellStart"/>
+            </w:pPr>
             <w:r>
               <w:rPr>
                 <w:rFonts w:ascii="Arial" w:hAnsi="Arial" w:cs="Arial"/>
                 <w:sz w:val="16"/>
                 <w:szCs w:val="16"/>
               </w:rPr>
-              <w:t>form</w:t>
-            </w:r>
-            <w:proofErr w:type="spellEnd"/>
-            <w:r>
+              <w:t>(6)</w:t>
+            </w:r>
+          </w:p>
+        </w:tc>
+        <w:tc>
+          <w:tcPr>
+            <w:tcW w:w="41.30pt" w:type="dxa"/>
+            <w:tcBorders>
+              <w:top w:val="single" w:sz="8" w:space="0" w:color="000000"/>
+              <w:start w:val="single" w:sz="4" w:space="0" w:color="000000"/>
+              <w:bottom w:val="single" w:sz="4" w:space="0" w:color="000000"/>
+            </w:tcBorders>
+            <w:shd w:val="clear" w:color="auto" w:fill="auto"/>
+            <w:tcMar>
+              <w:top w:w="0pt" w:type="dxa"/>
+              <w:start w:w="3.50pt" w:type="dxa"/>
+              <w:bottom w:w="0pt" w:type="dxa"/>
+              <w:end w:w="3.50pt" w:type="dxa"/>
+            </w:tcMar>
+            <w:vAlign w:val="center"/>
+          </w:tcPr>
+          <w:p>
+            <w:pPr>
+              <w:pStyle w:val="En-tte"/>
+              <w:snapToGrid w:val="0"/>
+              <w:jc w:val="both"/>
               <w:rPr>
                 <w:rFonts w:ascii="Arial" w:hAnsi="Arial" w:cs="Arial"/>
                 <w:sz w:val="16"/>
                 <w:szCs w:val="16"/>
               </w:rPr>
-              <w:t>.</w:t>
+            </w:pPr>
+            <w:r>
+              <w:rPr>
+                <w:rFonts w:ascii="Arial" w:hAnsi="Arial" w:cs="Arial"/>
+                <w:sz w:val="16"/>
+                <w:szCs w:val="16"/>
+              </w:rPr>
+              <w:t>autre</w:t>
             </w:r>
           </w:p>
           <w:p>
@@ -1479,13 +1389,13 @@
                 <w:sz w:val="16"/>
                 <w:szCs w:val="16"/>
               </w:rPr>
-              <w:t>(6)</w:t>
-            </w:r>
-          </w:p>
-        </w:tc>
-        <w:tc>
-          <w:tcPr>
-            <w:tcW w:w="41.30pt" w:type="dxa"/>
+              <w:t>(7)</w:t>
+            </w:r>
+          </w:p>
+        </w:tc>
+        <w:tc>
+          <w:tcPr>
+            <w:tcW w:w="48.30pt" w:type="dxa"/>
             <w:tcBorders>
               <w:top w:val="single" w:sz="8" w:space="0" w:color="000000"/>
               <w:start w:val="single" w:sz="4" w:space="0" w:color="000000"/>
@@ -1511,16 +1421,14 @@
                 <w:szCs w:val="16"/>
               </w:rPr>
             </w:pPr>
-            <w:proofErr w:type="gramStart"/>
             <w:r>
               <w:rPr>
                 <w:rFonts w:ascii="Arial" w:hAnsi="Arial" w:cs="Arial"/>
                 <w:sz w:val="16"/>
                 <w:szCs w:val="16"/>
               </w:rPr>
-              <w:t>autre</w:t>
-            </w:r>
-            <w:proofErr w:type="gramEnd"/>
+              <w:t>contr. port</w:t>
+            </w:r>
           </w:p>
           <w:p>
             <w:pPr>
@@ -1538,17 +1446,75 @@
                 <w:sz w:val="16"/>
                 <w:szCs w:val="16"/>
               </w:rPr>
-              <w:t>(7)</w:t>
-            </w:r>
-          </w:p>
-        </w:tc>
-        <w:tc>
-          <w:tcPr>
-            <w:tcW w:w="48.30pt" w:type="dxa"/>
+              <w:t>(8)</w:t>
+            </w:r>
+          </w:p>
+        </w:tc>
+        <w:tc>
+          <w:tcPr>
+            <w:tcW w:w="46.20pt" w:type="dxa"/>
+            <w:tcBorders>
+              <w:top w:val="single" w:sz="8" w:space="0" w:color="000000"/>
+              <w:start w:val="single" w:sz="8" w:space="0" w:color="000000"/>
+              <w:bottom w:val="single" w:sz="4" w:space="0" w:color="000000"/>
+            </w:tcBorders>
+            <w:shd w:val="clear" w:color="auto" w:fill="auto"/>
+            <w:tcMar>
+              <w:top w:w="0pt" w:type="dxa"/>
+              <w:start w:w="3.50pt" w:type="dxa"/>
+              <w:bottom w:w="0pt" w:type="dxa"/>
+              <w:end w:w="3.50pt" w:type="dxa"/>
+            </w:tcMar>
+            <w:vAlign w:val="center"/>
+          </w:tcPr>
+          <w:p>
+            <w:pPr>
+              <w:pStyle w:val="Standard"/>
+              <w:snapToGrid w:val="0"/>
+              <w:jc w:val="both"/>
+              <w:rPr>
+                <w:rFonts w:ascii="Arial" w:hAnsi="Arial" w:cs="Arial"/>
+                <w:sz w:val="16"/>
+                <w:szCs w:val="16"/>
+              </w:rPr>
+            </w:pPr>
+            <w:r>
+              <w:rPr>
+                <w:rFonts w:ascii="Arial" w:hAnsi="Arial" w:cs="Arial"/>
+                <w:sz w:val="16"/>
+                <w:szCs w:val="16"/>
+              </w:rPr>
+              <w:t>technique</w:t>
+            </w:r>
+          </w:p>
+          <w:p>
+            <w:pPr>
+              <w:pStyle w:val="Standard"/>
+              <w:jc w:val="both"/>
+              <w:rPr>
+                <w:rFonts w:ascii="Arial" w:hAnsi="Arial" w:cs="Arial"/>
+                <w:sz w:val="16"/>
+                <w:szCs w:val="16"/>
+              </w:rPr>
+            </w:pPr>
+            <w:r>
+              <w:rPr>
+                <w:rFonts w:ascii="Arial" w:hAnsi="Arial" w:cs="Arial"/>
+                <w:sz w:val="16"/>
+                <w:szCs w:val="16"/>
+              </w:rPr>
+              <w:t>(9)</w:t>
+            </w:r>
+          </w:p>
+        </w:tc>
+        <w:tc>
+          <w:tcPr>
+            <w:tcW w:w="45.60pt" w:type="dxa"/>
             <w:tcBorders>
               <w:top w:val="single" w:sz="8" w:space="0" w:color="000000"/>
               <w:start w:val="single" w:sz="4" w:space="0" w:color="000000"/>
               <w:bottom w:val="single" w:sz="4" w:space="0" w:color="000000"/>
+              <w:end w:val="single" w:sz="8" w:space="0" w:color="000000"/>
             </w:tcBorders>
             <w:shd w:val="clear" w:color="auto" w:fill="auto"/>
             <w:tcMar>
@@ -1561,7 +1527,7 @@
           </w:tcPr>
           <w:p>
             <w:pPr>
-              <w:pStyle w:val="En-tte"/>
+              <w:pStyle w:val="Standard"/>
               <w:snapToGrid w:val="0"/>
               <w:jc w:val="both"/>
               <w:rPr>
@@ -1570,143 +1536,14 @@
                 <w:szCs w:val="16"/>
               </w:rPr>
             </w:pPr>
-            <w:proofErr w:type="spellStart"/>
             <w:r>
               <w:rPr>
                 <w:rFonts w:ascii="Arial" w:hAnsi="Arial" w:cs="Arial"/>
                 <w:sz w:val="16"/>
                 <w:szCs w:val="16"/>
               </w:rPr>
-              <w:t>contr</w:t>
-            </w:r>
-            <w:proofErr w:type="spellEnd"/>
-            <w:r>
-              <w:rPr>
-                <w:rFonts w:ascii="Arial" w:hAnsi="Arial" w:cs="Arial"/>
-                <w:sz w:val="16"/>
-                <w:szCs w:val="16"/>
-              </w:rPr>
-              <w:t>. port</w:t>
-            </w:r>
-          </w:p>
-          <w:p>
-            <w:pPr>
-              <w:pStyle w:val="En-tte"/>
-              <w:jc w:val="both"/>
-              <w:rPr>
-                <w:rFonts w:ascii="Arial" w:hAnsi="Arial" w:cs="Arial"/>
-                <w:sz w:val="16"/>
-                <w:szCs w:val="16"/>
-              </w:rPr>
-            </w:pPr>
-            <w:r>
-              <w:rPr>
-                <w:rFonts w:ascii="Arial" w:hAnsi="Arial" w:cs="Arial"/>
-                <w:sz w:val="16"/>
-                <w:szCs w:val="16"/>
-              </w:rPr>
-              <w:t>(8)</w:t>
-            </w:r>
-          </w:p>
-        </w:tc>
-        <w:tc>
-          <w:tcPr>
-            <w:tcW w:w="46.20pt" w:type="dxa"/>
-            <w:tcBorders>
-              <w:top w:val="single" w:sz="8" w:space="0" w:color="000000"/>
-              <w:start w:val="single" w:sz="8" w:space="0" w:color="000000"/>
-              <w:bottom w:val="single" w:sz="4" w:space="0" w:color="000000"/>
-            </w:tcBorders>
-            <w:shd w:val="clear" w:color="auto" w:fill="auto"/>
-            <w:tcMar>
-              <w:top w:w="0pt" w:type="dxa"/>
-              <w:start w:w="3.50pt" w:type="dxa"/>
-              <w:bottom w:w="0pt" w:type="dxa"/>
-              <w:end w:w="3.50pt" w:type="dxa"/>
-            </w:tcMar>
-            <w:vAlign w:val="center"/>
-          </w:tcPr>
-          <w:p>
-            <w:pPr>
-              <w:pStyle w:val="Standard"/>
-              <w:snapToGrid w:val="0"/>
-              <w:jc w:val="both"/>
-              <w:rPr>
-                <w:rFonts w:ascii="Arial" w:hAnsi="Arial" w:cs="Arial"/>
-                <w:sz w:val="16"/>
-                <w:szCs w:val="16"/>
-              </w:rPr>
-            </w:pPr>
-            <w:proofErr w:type="gramStart"/>
-            <w:r>
-              <w:rPr>
-                <w:rFonts w:ascii="Arial" w:hAnsi="Arial" w:cs="Arial"/>
-                <w:sz w:val="16"/>
-                <w:szCs w:val="16"/>
-              </w:rPr>
-              <w:t>technique</w:t>
-            </w:r>
-            <w:proofErr w:type="gramEnd"/>
-          </w:p>
-          <w:p>
-            <w:pPr>
-              <w:pStyle w:val="Standard"/>
-              <w:jc w:val="both"/>
-              <w:rPr>
-                <w:rFonts w:ascii="Arial" w:hAnsi="Arial" w:cs="Arial"/>
-                <w:sz w:val="16"/>
-                <w:szCs w:val="16"/>
-              </w:rPr>
-            </w:pPr>
-            <w:r>
-              <w:rPr>
-                <w:rFonts w:ascii="Arial" w:hAnsi="Arial" w:cs="Arial"/>
-                <w:sz w:val="16"/>
-                <w:szCs w:val="16"/>
-              </w:rPr>
-              <w:t>(9)</w:t>
-            </w:r>
-          </w:p>
-        </w:tc>
-        <w:tc>
-          <w:tcPr>
-            <w:tcW w:w="45.60pt" w:type="dxa"/>
-            <w:tcBorders>
-              <w:top w:val="single" w:sz="8" w:space="0" w:color="000000"/>
-              <w:start w:val="single" w:sz="4" w:space="0" w:color="000000"/>
-              <w:bottom w:val="single" w:sz="4" w:space="0" w:color="000000"/>
-              <w:end w:val="single" w:sz="8" w:space="0" w:color="000000"/>
-            </w:tcBorders>
-            <w:shd w:val="clear" w:color="auto" w:fill="auto"/>
-            <w:tcMar>
-              <w:top w:w="0pt" w:type="dxa"/>
-              <w:start w:w="3.50pt" w:type="dxa"/>
-              <w:bottom w:w="0pt" w:type="dxa"/>
-              <w:end w:w="3.50pt" w:type="dxa"/>
-            </w:tcMar>
-            <w:vAlign w:val="center"/>
-          </w:tcPr>
-          <w:p>
-            <w:pPr>
-              <w:pStyle w:val="Standard"/>
-              <w:snapToGrid w:val="0"/>
-              <w:jc w:val="both"/>
-              <w:rPr>
-                <w:rFonts w:ascii="Arial" w:hAnsi="Arial" w:cs="Arial"/>
-                <w:sz w:val="16"/>
-                <w:szCs w:val="16"/>
-              </w:rPr>
-            </w:pPr>
-            <w:proofErr w:type="gramStart"/>
-            <w:r>
-              <w:rPr>
-                <w:rFonts w:ascii="Arial" w:hAnsi="Arial" w:cs="Arial"/>
-                <w:sz w:val="16"/>
-                <w:szCs w:val="16"/>
-              </w:rPr>
               <w:t>personnel</w:t>
             </w:r>
-            <w:proofErr w:type="gramEnd"/>
           </w:p>
           <w:p>
             <w:pPr>
@@ -1767,25 +1604,7 @@
                 <w:sz w:val="18"/>
                 <w:szCs w:val="18"/>
               </w:rPr>
-              <w:t>${</w:t>
-            </w:r>
-            <w:proofErr w:type="spellStart"/>
-            <w:r>
-              <w:rPr>
-                <w:rFonts w:ascii="Arial" w:hAnsi="Arial" w:cs="Arial"/>
-                <w:sz w:val="18"/>
-                <w:szCs w:val="18"/>
-              </w:rPr>
-              <w:t>navEff</w:t>
-            </w:r>
-            <w:proofErr w:type="spellEnd"/>
-            <w:r>
-              <w:rPr>
-                <w:rFonts w:ascii="Arial" w:hAnsi="Arial" w:cs="Arial"/>
-                <w:sz w:val="18"/>
-                <w:szCs w:val="18"/>
-              </w:rPr>
-              <w:t>}</w:t>
+              <w:t>${navEff}</w:t>
             </w:r>
           </w:p>
         </w:tc>
@@ -1899,25 +1718,7 @@
                 <w:sz w:val="18"/>
                 <w:szCs w:val="18"/>
               </w:rPr>
-              <w:t>${</w:t>
-            </w:r>
-            <w:proofErr w:type="spellStart"/>
-            <w:r>
-              <w:rPr>
-                <w:rFonts w:ascii="Arial" w:hAnsi="Arial" w:cs="Arial"/>
-                <w:sz w:val="18"/>
-                <w:szCs w:val="18"/>
-              </w:rPr>
-              <w:t>meteo</w:t>
-            </w:r>
-            <w:proofErr w:type="spellEnd"/>
-            <w:r>
-              <w:rPr>
-                <w:rFonts w:ascii="Arial" w:hAnsi="Arial" w:cs="Arial"/>
-                <w:sz w:val="18"/>
-                <w:szCs w:val="18"/>
-              </w:rPr>
-              <w:t>}</w:t>
+              <w:t>${meteo}</w:t>
             </w:r>
           </w:p>
         </w:tc>
@@ -1955,25 +1756,7 @@
                 <w:sz w:val="18"/>
                 <w:szCs w:val="18"/>
               </w:rPr>
-              <w:t>${</w:t>
-            </w:r>
-            <w:proofErr w:type="spellStart"/>
-            <w:r>
-              <w:rPr>
-                <w:rFonts w:ascii="Arial" w:hAnsi="Arial" w:cs="Arial"/>
-                <w:sz w:val="18"/>
-                <w:szCs w:val="18"/>
-              </w:rPr>
-              <w:t>representation</w:t>
-            </w:r>
-            <w:proofErr w:type="spellEnd"/>
-            <w:r>
-              <w:rPr>
-                <w:rFonts w:ascii="Arial" w:hAnsi="Arial" w:cs="Arial"/>
-                <w:sz w:val="18"/>
-                <w:szCs w:val="18"/>
-              </w:rPr>
-              <w:t>}</w:t>
+              <w:t>${representation}</w:t>
             </w:r>
           </w:p>
         </w:tc>
@@ -2087,25 +1870,7 @@
                 <w:sz w:val="18"/>
                 <w:szCs w:val="18"/>
               </w:rPr>
-              <w:t>${</w:t>
-            </w:r>
-            <w:proofErr w:type="spellStart"/>
-            <w:r>
-              <w:rPr>
-                <w:rFonts w:ascii="Arial" w:hAnsi="Arial" w:cs="Arial"/>
-                <w:sz w:val="18"/>
-                <w:szCs w:val="18"/>
-              </w:rPr>
-              <w:t>contrPort</w:t>
-            </w:r>
-            <w:proofErr w:type="spellEnd"/>
-            <w:r>
-              <w:rPr>
-                <w:rFonts w:ascii="Arial" w:hAnsi="Arial" w:cs="Arial"/>
-                <w:sz w:val="18"/>
-                <w:szCs w:val="18"/>
-              </w:rPr>
-              <w:t>}</w:t>
+              <w:t>${contrPort}</w:t>
             </w:r>
           </w:p>
         </w:tc>
@@ -2231,23 +1996,7 @@
                 <w:rFonts w:ascii="Arial" w:hAnsi="Arial" w:cs="Arial"/>
                 <w:sz w:val="22"/>
               </w:rPr>
-              <w:t>${</w:t>
-            </w:r>
-            <w:proofErr w:type="spellStart"/>
-            <w:r>
-              <w:rPr>
-                <w:rFonts w:ascii="Arial" w:hAnsi="Arial" w:cs="Arial"/>
-                <w:sz w:val="22"/>
-              </w:rPr>
-              <w:t>totalPresenceMer</w:t>
-            </w:r>
-            <w:proofErr w:type="spellEnd"/>
-            <w:r>
-              <w:rPr>
-                <w:rFonts w:ascii="Arial" w:hAnsi="Arial" w:cs="Arial"/>
-                <w:sz w:val="22"/>
-              </w:rPr>
-              <w:t>}</w:t>
+              <w:t>${totalPresenceMer}</w:t>
             </w:r>
           </w:p>
         </w:tc>
@@ -2291,23 +2040,7 @@
                 <w:rFonts w:ascii="Arial" w:hAnsi="Arial" w:cs="Arial"/>
                 <w:sz w:val="22"/>
               </w:rPr>
-              <w:t>${</w:t>
-            </w:r>
-            <w:proofErr w:type="spellStart"/>
-            <w:r>
-              <w:rPr>
-                <w:rFonts w:ascii="Arial" w:hAnsi="Arial" w:cs="Arial"/>
-                <w:sz w:val="22"/>
-              </w:rPr>
-              <w:t>totalPresenceQuai</w:t>
-            </w:r>
-            <w:proofErr w:type="spellEnd"/>
-            <w:r>
-              <w:rPr>
-                <w:rFonts w:ascii="Arial" w:hAnsi="Arial" w:cs="Arial"/>
-                <w:sz w:val="22"/>
-              </w:rPr>
-              <w:t>}</w:t>
+              <w:t>${totalPresenceQuai}</w:t>
             </w:r>
           </w:p>
         </w:tc>
@@ -2352,23 +2085,7 @@
                 <w:rFonts w:ascii="Arial" w:hAnsi="Arial" w:cs="Arial"/>
                 <w:sz w:val="22"/>
               </w:rPr>
-              <w:t>${</w:t>
-            </w:r>
-            <w:proofErr w:type="spellStart"/>
-            <w:r>
-              <w:rPr>
-                <w:rFonts w:ascii="Arial" w:hAnsi="Arial" w:cs="Arial"/>
-                <w:sz w:val="22"/>
-              </w:rPr>
-              <w:t>totalIndisponibilite</w:t>
-            </w:r>
-            <w:proofErr w:type="spellEnd"/>
-            <w:r>
-              <w:rPr>
-                <w:rFonts w:ascii="Arial" w:hAnsi="Arial" w:cs="Arial"/>
-                <w:sz w:val="22"/>
-              </w:rPr>
-              <w:t>}</w:t>
+              <w:t>${totalIndisponibilite}</w:t>
             </w:r>
           </w:p>
         </w:tc>
@@ -2389,7 +2106,7 @@
     <w:tbl>
       <w:tblPr>
         <w:tblW w:w="490.50pt" w:type="dxa"/>
-        <w:tblInd w:w="-2.35pt" w:type="dxa"/>
+        <w:tblInd w:w="-1.65pt" w:type="dxa"/>
         <w:tblLayout w:type="fixed"/>
         <w:tblCellMar>
           <w:start w:w="0.50pt" w:type="dxa"/>
@@ -2489,25 +2206,7 @@
                 <w:sz w:val="22"/>
                 <w:szCs w:val="22"/>
               </w:rPr>
-              <w:t>${</w:t>
-            </w:r>
-            <w:proofErr w:type="spellStart"/>
-            <w:r>
-              <w:rPr>
-                <w:rFonts w:ascii="Arial" w:hAnsi="Arial" w:cs="Arial"/>
-                <w:sz w:val="22"/>
-                <w:szCs w:val="22"/>
-              </w:rPr>
-              <w:t>nbJoursMer</w:t>
-            </w:r>
-            <w:proofErr w:type="spellEnd"/>
-            <w:r>
-              <w:rPr>
-                <w:rFonts w:ascii="Arial" w:hAnsi="Arial" w:cs="Arial"/>
-                <w:sz w:val="22"/>
-                <w:szCs w:val="22"/>
-              </w:rPr>
-              <w:t>}</w:t>
+              <w:t>${nbJoursMer}</w:t>
             </w:r>
           </w:p>
         </w:tc>
@@ -2588,7 +2287,6 @@
                 <w:szCs w:val="18"/>
               </w:rPr>
             </w:pPr>
-            <w:proofErr w:type="gramStart"/>
             <w:r>
               <w:rPr>
                 <w:rFonts w:ascii="Arial" w:hAnsi="Arial" w:cs="Arial"/>
@@ -2597,10 +2295,100 @@
                 <w:sz w:val="18"/>
                 <w:szCs w:val="18"/>
               </w:rPr>
-              <w:t>en</w:t>
-            </w:r>
-            <w:proofErr w:type="gramEnd"/>
-            <w:r>
+              <w:t>en heures</w:t>
+            </w:r>
+          </w:p>
+        </w:tc>
+        <w:tc>
+          <w:tcPr>
+            <w:tcW w:w="48pt" w:type="dxa"/>
+            <w:tcBorders>
+              <w:start w:val="single" w:sz="4" w:space="0" w:color="000000"/>
+              <w:end w:val="single" w:sz="4" w:space="0" w:color="000000"/>
+            </w:tcBorders>
+            <w:shd w:val="clear" w:color="auto" w:fill="auto"/>
+            <w:tcMar>
+              <w:top w:w="0pt" w:type="dxa"/>
+              <w:start w:w="0pt" w:type="dxa"/>
+              <w:bottom w:w="0pt" w:type="dxa"/>
+              <w:end w:w="0pt" w:type="dxa"/>
+            </w:tcMar>
+          </w:tcPr>
+          <w:p>
+            <w:pPr>
+              <w:pStyle w:val="Standard"/>
+              <w:snapToGrid w:val="0"/>
+              <w:jc w:val="center"/>
+              <w:rPr>
+                <w:rFonts w:ascii="Arial" w:hAnsi="Arial" w:cs="Arial"/>
+                <w:sz w:val="18"/>
+                <w:szCs w:val="18"/>
+              </w:rPr>
+            </w:pPr>
+          </w:p>
+        </w:tc>
+        <w:tc>
+          <w:tcPr>
+            <w:tcW w:w="93.75pt" w:type="dxa"/>
+            <w:tcBorders>
+              <w:top w:val="single" w:sz="4" w:space="0" w:color="000000"/>
+              <w:start w:val="single" w:sz="4" w:space="0" w:color="000000"/>
+              <w:bottom w:val="single" w:sz="4" w:space="0" w:color="000000"/>
+              <w:end w:val="single" w:sz="4" w:space="0" w:color="000000"/>
+            </w:tcBorders>
+            <w:shd w:val="clear" w:color="auto" w:fill="FFF200"/>
+            <w:tcMar>
+              <w:top w:w="0pt" w:type="dxa"/>
+              <w:start w:w="0pt" w:type="dxa"/>
+              <w:bottom w:w="0pt" w:type="dxa"/>
+              <w:end w:w="0pt" w:type="dxa"/>
+            </w:tcMar>
+          </w:tcPr>
+          <w:p>
+            <w:pPr>
+              <w:pStyle w:val="Standard"/>
+              <w:snapToGrid w:val="0"/>
+              <w:jc w:val="center"/>
+              <w:rPr>
+                <w:rFonts w:ascii="Arial" w:hAnsi="Arial" w:cs="Arial"/>
+                <w:sz w:val="18"/>
+                <w:szCs w:val="18"/>
+              </w:rPr>
+            </w:pPr>
+            <w:r>
+              <w:rPr>
+                <w:rFonts w:ascii="Arial" w:hAnsi="Arial" w:cs="Arial"/>
+                <w:sz w:val="18"/>
+                <w:szCs w:val="18"/>
+              </w:rPr>
+              <w:t>Patrouille</w:t>
+            </w:r>
+          </w:p>
+          <w:p>
+            <w:pPr>
+              <w:pStyle w:val="Standard"/>
+              <w:snapToGrid w:val="0"/>
+              <w:jc w:val="center"/>
+              <w:rPr>
+                <w:rFonts w:ascii="Arial" w:hAnsi="Arial" w:cs="Arial"/>
+                <w:sz w:val="18"/>
+                <w:szCs w:val="18"/>
+              </w:rPr>
+            </w:pPr>
+            <w:r>
+              <w:rPr>
+                <w:rFonts w:ascii="Arial" w:hAnsi="Arial" w:cs="Arial"/>
+                <w:sz w:val="18"/>
+                <w:szCs w:val="18"/>
+              </w:rPr>
+              <w:t>migrants</w:t>
+            </w:r>
+          </w:p>
+          <w:p>
+            <w:pPr>
+              <w:pStyle w:val="Standard"/>
+              <w:snapToGrid w:val="0"/>
+              <w:jc w:val="center"/>
               <w:rPr>
                 <w:rFonts w:ascii="Arial" w:hAnsi="Arial" w:cs="Arial"/>
                 <w:i/>
@@ -2608,102 +2396,8 @@
                 <w:sz w:val="18"/>
                 <w:szCs w:val="18"/>
               </w:rPr>
-              <w:t xml:space="preserve"> heures</w:t>
-            </w:r>
-          </w:p>
-        </w:tc>
-        <w:tc>
-          <w:tcPr>
-            <w:tcW w:w="48pt" w:type="dxa"/>
-            <w:tcBorders>
-              <w:start w:val="single" w:sz="4" w:space="0" w:color="000000"/>
-              <w:end w:val="single" w:sz="4" w:space="0" w:color="000000"/>
-            </w:tcBorders>
-            <w:shd w:val="clear" w:color="auto" w:fill="auto"/>
-            <w:tcMar>
-              <w:top w:w="0pt" w:type="dxa"/>
-              <w:start w:w="0pt" w:type="dxa"/>
-              <w:bottom w:w="0pt" w:type="dxa"/>
-              <w:end w:w="0pt" w:type="dxa"/>
-            </w:tcMar>
-          </w:tcPr>
-          <w:p>
-            <w:pPr>
-              <w:pStyle w:val="Standard"/>
-              <w:snapToGrid w:val="0"/>
-              <w:jc w:val="center"/>
-              <w:rPr>
-                <w:rFonts w:ascii="Arial" w:hAnsi="Arial" w:cs="Arial"/>
-                <w:sz w:val="18"/>
-                <w:szCs w:val="18"/>
-              </w:rPr>
-            </w:pPr>
-          </w:p>
-        </w:tc>
-        <w:tc>
-          <w:tcPr>
-            <w:tcW w:w="93.75pt" w:type="dxa"/>
-            <w:tcBorders>
-              <w:top w:val="single" w:sz="4" w:space="0" w:color="000000"/>
-              <w:start w:val="single" w:sz="4" w:space="0" w:color="000000"/>
-              <w:bottom w:val="single" w:sz="4" w:space="0" w:color="000000"/>
-              <w:end w:val="single" w:sz="4" w:space="0" w:color="000000"/>
-            </w:tcBorders>
-            <w:shd w:val="clear" w:color="auto" w:fill="FFF200"/>
-            <w:tcMar>
-              <w:top w:w="0pt" w:type="dxa"/>
-              <w:start w:w="0pt" w:type="dxa"/>
-              <w:bottom w:w="0pt" w:type="dxa"/>
-              <w:end w:w="0pt" w:type="dxa"/>
-            </w:tcMar>
-          </w:tcPr>
-          <w:p>
-            <w:pPr>
-              <w:pStyle w:val="Standard"/>
-              <w:snapToGrid w:val="0"/>
-              <w:jc w:val="center"/>
-              <w:rPr>
-                <w:rFonts w:ascii="Arial" w:hAnsi="Arial" w:cs="Arial"/>
-                <w:sz w:val="18"/>
-                <w:szCs w:val="18"/>
-              </w:rPr>
-            </w:pPr>
-            <w:r>
-              <w:rPr>
-                <w:rFonts w:ascii="Arial" w:hAnsi="Arial" w:cs="Arial"/>
-                <w:sz w:val="18"/>
-                <w:szCs w:val="18"/>
-              </w:rPr>
-              <w:t>Patrouille</w:t>
-            </w:r>
-          </w:p>
-          <w:p>
-            <w:pPr>
-              <w:pStyle w:val="Standard"/>
-              <w:snapToGrid w:val="0"/>
-              <w:jc w:val="center"/>
-              <w:rPr>
-                <w:rFonts w:ascii="Arial" w:hAnsi="Arial" w:cs="Arial"/>
-                <w:sz w:val="18"/>
-                <w:szCs w:val="18"/>
-              </w:rPr>
-            </w:pPr>
-            <w:proofErr w:type="gramStart"/>
-            <w:r>
-              <w:rPr>
-                <w:rFonts w:ascii="Arial" w:hAnsi="Arial" w:cs="Arial"/>
-                <w:sz w:val="18"/>
-                <w:szCs w:val="18"/>
-              </w:rPr>
-              <w:t>migrants</w:t>
-            </w:r>
-            <w:proofErr w:type="gramEnd"/>
-          </w:p>
-          <w:p>
-            <w:pPr>
-              <w:pStyle w:val="Standard"/>
-              <w:snapToGrid w:val="0"/>
-              <w:jc w:val="center"/>
+            </w:pPr>
+            <w:r>
               <w:rPr>
                 <w:rFonts w:ascii="Arial" w:hAnsi="Arial" w:cs="Arial"/>
                 <w:i/>
@@ -2711,28 +2405,7 @@
                 <w:sz w:val="18"/>
                 <w:szCs w:val="18"/>
               </w:rPr>
-            </w:pPr>
-            <w:proofErr w:type="gramStart"/>
-            <w:r>
-              <w:rPr>
-                <w:rFonts w:ascii="Arial" w:hAnsi="Arial" w:cs="Arial"/>
-                <w:i/>
-                <w:iCs/>
-                <w:sz w:val="18"/>
-                <w:szCs w:val="18"/>
-              </w:rPr>
-              <w:t>en</w:t>
-            </w:r>
-            <w:proofErr w:type="gramEnd"/>
-            <w:r>
-              <w:rPr>
-                <w:rFonts w:ascii="Arial" w:hAnsi="Arial" w:cs="Arial"/>
-                <w:i/>
-                <w:iCs/>
-                <w:sz w:val="18"/>
-                <w:szCs w:val="18"/>
-              </w:rPr>
-              <w:t xml:space="preserve"> heures</w:t>
+              <w:t>en heures</w:t>
             </w:r>
           </w:p>
         </w:tc>
@@ -2798,31 +2471,13 @@
                 <w:szCs w:val="18"/>
               </w:rPr>
             </w:pPr>
-            <w:proofErr w:type="gramStart"/>
             <w:r>
               <w:rPr>
                 <w:i/>
                 <w:szCs w:val="18"/>
               </w:rPr>
-              <w:t>en</w:t>
-            </w:r>
-            <w:proofErr w:type="gramEnd"/>
-            <w:r>
-              <w:rPr>
-                <w:i/>
-                <w:szCs w:val="18"/>
-              </w:rPr>
-              <w:t xml:space="preserve"> heures (D) = </w:t>
-            </w:r>
-            <w:proofErr w:type="spellStart"/>
-            <w:r>
-              <w:rPr>
-                <w:i/>
-                <w:szCs w:val="18"/>
-              </w:rPr>
-              <w:t>a+b+c</w:t>
-            </w:r>
-            <w:proofErr w:type="spellEnd"/>
+              <w:t>en heures (D) = a+b+c</w:t>
+            </w:r>
           </w:p>
           <w:p>
             <w:pPr>
@@ -2880,23 +2535,7 @@
                 <w:sz w:val="22"/>
                 <w:szCs w:val="22"/>
               </w:rPr>
-              <w:t>${</w:t>
-            </w:r>
-            <w:proofErr w:type="spellStart"/>
-            <w:r>
-              <w:rPr>
-                <w:sz w:val="22"/>
-                <w:szCs w:val="22"/>
-              </w:rPr>
-              <w:t>dureeMission</w:t>
-            </w:r>
-            <w:proofErr w:type="spellEnd"/>
-            <w:r>
-              <w:rPr>
-                <w:sz w:val="22"/>
-                <w:szCs w:val="22"/>
-              </w:rPr>
-              <w:t>}</w:t>
+              <w:t>${dureeMission}</w:t>
             </w:r>
           </w:p>
         </w:tc>
@@ -3073,21 +2712,7 @@
         <w:rPr>
           <w:u w:val="single"/>
         </w:rPr>
-        <w:t xml:space="preserve">navire apte à prendre </w:t>
-      </w:r>
-      <w:proofErr w:type="gramStart"/>
-      <w:r>
-        <w:rPr>
-          <w:u w:val="single"/>
-        </w:rPr>
-        <w:t>la mer maintenu</w:t>
-      </w:r>
-      <w:proofErr w:type="gramEnd"/>
-      <w:r>
-        <w:rPr>
-          <w:u w:val="single"/>
-        </w:rPr>
-        <w:t xml:space="preserve"> à quai pour :</w:t>
+        <w:t>navire apte à prendre la mer maintenu à quai pour :</w:t>
       </w:r>
     </w:p>
     <w:p>
@@ -3122,13 +2747,8 @@
         </w:numPr>
         <w:jc w:val="both"/>
       </w:pPr>
-      <w:proofErr w:type="gramStart"/>
       <w:r>
-        <w:t>maintenance</w:t>
-      </w:r>
-      <w:proofErr w:type="gramEnd"/>
-      <w:r>
-        <w:t>, entretien courant, avitaillement…</w:t>
+        <w:t>maintenance, entretien courant, avitaillement…</w:t>
       </w:r>
     </w:p>
     <w:p>
@@ -3140,13 +2760,8 @@
         </w:numPr>
         <w:jc w:val="both"/>
       </w:pPr>
-      <w:proofErr w:type="gramStart"/>
       <w:r>
-        <w:t>météo</w:t>
-      </w:r>
-      <w:proofErr w:type="gramEnd"/>
-      <w:r>
-        <w:t xml:space="preserve"> dégradée</w:t>
+        <w:t>météo dégradée</w:t>
       </w:r>
     </w:p>
     <w:p>
@@ -3158,13 +2773,8 @@
         </w:numPr>
         <w:jc w:val="both"/>
       </w:pPr>
-      <w:proofErr w:type="gramStart"/>
       <w:r>
-        <w:t>représentation</w:t>
-      </w:r>
-      <w:proofErr w:type="gramEnd"/>
-      <w:r>
-        <w:t xml:space="preserve"> (réception d’autorité, relations publiques lors de manifestations nautiques…)</w:t>
+        <w:t>représentation (réception d’autorité, relations publiques lors de manifestations nautiques…)</w:t>
       </w:r>
     </w:p>
     <w:p>
@@ -3176,13 +2786,8 @@
         </w:numPr>
         <w:jc w:val="both"/>
       </w:pPr>
-      <w:proofErr w:type="gramStart"/>
       <w:r>
-        <w:t>administration</w:t>
-      </w:r>
-      <w:proofErr w:type="gramEnd"/>
-      <w:r>
-        <w:t>, réunions, formation, entraînement des personnels,</w:t>
+        <w:t>administration, réunions, formation, entraînement des personnels,</w:t>
       </w:r>
     </w:p>
     <w:p>
@@ -3194,13 +2799,8 @@
         </w:numPr>
         <w:jc w:val="both"/>
       </w:pPr>
-      <w:proofErr w:type="gramStart"/>
       <w:r>
-        <w:t>autre</w:t>
-      </w:r>
-      <w:proofErr w:type="gramEnd"/>
-      <w:r>
-        <w:t xml:space="preserve"> cause (déroutement, suites judiciaires…)</w:t>
+        <w:t>autre cause (déroutement, suites judiciaires…)</w:t>
       </w:r>
     </w:p>
     <w:p>
@@ -3212,13 +2812,8 @@
         </w:numPr>
         <w:jc w:val="both"/>
       </w:pPr>
-      <w:proofErr w:type="gramStart"/>
       <w:r>
-        <w:t>contraintes</w:t>
-      </w:r>
-      <w:proofErr w:type="gramEnd"/>
-      <w:r>
-        <w:t xml:space="preserve"> portuaires</w:t>
+        <w:t>contraintes portuaires</w:t>
       </w:r>
     </w:p>
     <w:p>
@@ -3244,23 +2839,13 @@
           <w:szCs w:val="16"/>
         </w:rPr>
       </w:pPr>
-      <w:proofErr w:type="gramStart"/>
       <w:r>
         <w:rPr>
           <w:i/>
           <w:sz w:val="16"/>
           <w:szCs w:val="16"/>
         </w:rPr>
-        <w:t>reporter</w:t>
-      </w:r>
-      <w:proofErr w:type="gramEnd"/>
-      <w:r>
-        <w:rPr>
-          <w:i/>
-          <w:sz w:val="16"/>
-          <w:szCs w:val="16"/>
-        </w:rPr>
-        <w:t xml:space="preserve"> les heures dans les cases 3 à 8 en tenant compte du motif prépondérant du maintien à quai</w:t>
+        <w:t>reporter les heures dans les cases 3 à 8 en tenant compte du motif prépondérant du maintien à quai</w:t>
       </w:r>
     </w:p>
     <w:p>
@@ -3313,13 +2898,8 @@
         </w:numPr>
         <w:jc w:val="both"/>
       </w:pPr>
-      <w:proofErr w:type="gramStart"/>
       <w:r>
-        <w:t>indisponibilité</w:t>
-      </w:r>
-      <w:proofErr w:type="gramEnd"/>
-      <w:r>
-        <w:t xml:space="preserve"> technique supérieure à 4 heures</w:t>
+        <w:t>indisponibilité technique supérieure à 4 heures</w:t>
       </w:r>
     </w:p>
     <w:p>
@@ -3331,13 +2911,8 @@
         </w:numPr>
         <w:jc w:val="both"/>
       </w:pPr>
-      <w:proofErr w:type="gramStart"/>
       <w:r>
-        <w:t>équipage</w:t>
-      </w:r>
-      <w:proofErr w:type="gramEnd"/>
-      <w:r>
-        <w:t xml:space="preserve"> inopérant </w:t>
+        <w:t xml:space="preserve">équipage inopérant </w:t>
       </w:r>
       <w:r>
         <w:rPr>
@@ -3373,51 +2948,33 @@
           <w:szCs w:val="16"/>
         </w:rPr>
       </w:pPr>
-      <w:proofErr w:type="gramStart"/>
       <w:r>
         <w:rPr>
           <w:i/>
           <w:sz w:val="16"/>
           <w:szCs w:val="16"/>
         </w:rPr>
-        <w:t>reporter</w:t>
+        <w:t>reporter les heures dans les cases 9 et 10 en tenant compte du motif prépondérant du maintien à quai</w:t>
       </w:r>
-      <w:proofErr w:type="gramEnd"/>
+    </w:p>
+    <w:p>
+      <w:pPr>
+        <w:pStyle w:val="Retraitcorpsdetexte2"/>
+        <w:jc w:val="both"/>
+      </w:pPr>
+    </w:p>
+    <w:p>
+      <w:pPr>
+        <w:pStyle w:val="Standard"/>
+        <w:ind w:start="9pt" w:hanging="9pt"/>
+        <w:jc w:val="both"/>
+      </w:pPr>
       <w:r>
         <w:rPr>
-          <w:i/>
-          <w:sz w:val="16"/>
-          <w:szCs w:val="16"/>
-        </w:rPr>
-        <w:t xml:space="preserve"> les heures dans les cases 9 et 10 en tenant compte du motif prépondérant du maintien à quai</w:t>
-      </w:r>
-    </w:p>
-    <w:p>
-      <w:pPr>
-        <w:pStyle w:val="Retraitcorpsdetexte2"/>
-        <w:jc w:val="both"/>
-      </w:pPr>
-    </w:p>
-    <w:p>
-      <w:pPr>
-        <w:pStyle w:val="Standard"/>
-        <w:ind w:start="9pt" w:hanging="9pt"/>
-        <w:jc w:val="both"/>
-      </w:pPr>
-      <w:r>
-        <w:rPr>
           <w:rFonts w:ascii="Arial" w:hAnsi="Arial" w:cs="Arial"/>
           <w:sz w:val="18"/>
         </w:rPr>
-        <w:t>**</w:t>
-      </w:r>
-      <w:proofErr w:type="gramStart"/>
-      <w:r>
-        <w:rPr>
-          <w:rFonts w:ascii="Arial" w:hAnsi="Arial" w:cs="Arial"/>
-          <w:sz w:val="18"/>
-        </w:rPr>
-        <w:t xml:space="preserve">*  </w:t>
+        <w:t xml:space="preserve">***  </w:t>
       </w:r>
       <w:r>
         <w:rPr>
@@ -3425,16 +2982,7 @@
           <w:sz w:val="18"/>
           <w:u w:val="single"/>
         </w:rPr>
-        <w:t>un</w:t>
-      </w:r>
-      <w:proofErr w:type="gramEnd"/>
-      <w:r>
-        <w:rPr>
-          <w:rFonts w:ascii="Arial" w:hAnsi="Arial" w:cs="Arial"/>
-          <w:sz w:val="18"/>
-          <w:u w:val="single"/>
-        </w:rPr>
-        <w:t xml:space="preserve"> jour de mer est décompté dès que le navire effectue plus de 4 heures de navigation en mer.</w:t>
+        <w:t>un jour de mer est décompté dès que le navire effectue plus de 4 heures de navigation en mer.</w:t>
       </w:r>
     </w:p>
     <w:p>
@@ -3446,7 +2994,7 @@
     <w:tbl>
       <w:tblPr>
         <w:tblW w:w="489.05pt" w:type="dxa"/>
-        <w:tblInd w:w="-2.85pt" w:type="dxa"/>
+        <w:tblInd w:w="-1.15pt" w:type="dxa"/>
         <w:tblLayout w:type="fixed"/>
         <w:tblCellMar>
           <w:start w:w="0.50pt" w:type="dxa"/>
@@ -3582,27 +3130,7 @@
                 <w:bCs/>
                 <w:sz w:val="20"/>
               </w:rPr>
-              <w:t>(</w:t>
-            </w:r>
-            <w:proofErr w:type="gramStart"/>
-            <w:r>
-              <w:rPr>
-                <w:rFonts w:ascii="Arial" w:hAnsi="Arial" w:cs="Arial"/>
-                <w:b/>
-                <w:bCs/>
-                <w:sz w:val="20"/>
-              </w:rPr>
-              <w:t>en</w:t>
-            </w:r>
-            <w:proofErr w:type="gramEnd"/>
-            <w:r>
-              <w:rPr>
-                <w:rFonts w:ascii="Arial" w:hAnsi="Arial" w:cs="Arial"/>
-                <w:b/>
-                <w:bCs/>
-                <w:sz w:val="20"/>
-              </w:rPr>
-              <w:t xml:space="preserve"> litres)</w:t>
+              <w:t>(en litres)</w:t>
             </w:r>
           </w:p>
         </w:tc>
@@ -3748,25 +3276,7 @@
                 <w:b/>
                 <w:bCs/>
               </w:rPr>
-              <w:t>${</w:t>
-            </w:r>
-            <w:proofErr w:type="spellStart"/>
-            <w:r>
-              <w:rPr>
-                <w:rFonts w:ascii="Arial" w:hAnsi="Arial" w:cs="Arial"/>
-                <w:b/>
-                <w:bCs/>
-              </w:rPr>
-              <w:t>goMarine</w:t>
-            </w:r>
-            <w:proofErr w:type="spellEnd"/>
-            <w:r>
-              <w:rPr>
-                <w:rFonts w:ascii="Arial" w:hAnsi="Arial" w:cs="Arial"/>
-                <w:b/>
-                <w:bCs/>
-              </w:rPr>
-              <w:t>}</w:t>
+              <w:t>${goMarine}</w:t>
             </w:r>
           </w:p>
         </w:tc>
@@ -4037,7 +3547,7 @@
     <w:tbl>
       <w:tblPr>
         <w:tblW w:w="348.40pt" w:type="dxa"/>
-        <w:tblInd w:w="-1.75pt" w:type="dxa"/>
+        <w:tblInd w:w="0.25pt" w:type="dxa"/>
         <w:tblLayout w:type="fixed"/>
         <w:tblCellMar>
           <w:start w:w="0.50pt" w:type="dxa"/>
@@ -4304,7 +3814,6 @@
                 <w:szCs w:val="14"/>
               </w:rPr>
             </w:pPr>
-            <w:proofErr w:type="gramStart"/>
             <w:r>
               <w:rPr>
                 <w:rFonts w:ascii="Arial" w:hAnsi="Arial" w:cs="Arial"/>
@@ -4315,7 +3824,6 @@
               </w:rPr>
               <w:t>contrôles</w:t>
             </w:r>
-            <w:proofErr w:type="gramEnd"/>
           </w:p>
         </w:tc>
         <w:tc>
@@ -4395,7 +3903,6 @@
                 <w:szCs w:val="14"/>
               </w:rPr>
             </w:pPr>
-            <w:proofErr w:type="gramStart"/>
             <w:r>
               <w:rPr>
                 <w:rFonts w:ascii="Arial" w:hAnsi="Arial" w:cs="Arial"/>
@@ -4406,7 +3913,6 @@
               </w:rPr>
               <w:t>contrôles</w:t>
             </w:r>
-            <w:proofErr w:type="gramEnd"/>
           </w:p>
         </w:tc>
         <w:tc>
@@ -4486,7 +3992,6 @@
                 <w:szCs w:val="14"/>
               </w:rPr>
             </w:pPr>
-            <w:proofErr w:type="gramStart"/>
             <w:r>
               <w:rPr>
                 <w:rFonts w:ascii="Arial" w:hAnsi="Arial" w:cs="Arial"/>
@@ -4497,7 +4002,6 @@
               </w:rPr>
               <w:t>contrôles</w:t>
             </w:r>
-            <w:proofErr w:type="gramEnd"/>
           </w:p>
         </w:tc>
         <w:tc>
@@ -6397,23 +5901,7 @@
           <w:rFonts w:ascii="Arial" w:hAnsi="Arial" w:cs="Arial"/>
           <w:sz w:val="18"/>
         </w:rPr>
-        <w:t>${</w:t>
-      </w:r>
-      <w:proofErr w:type="spellStart"/>
-      <w:r>
-        <w:rPr>
-          <w:rFonts w:ascii="Arial" w:hAnsi="Arial" w:cs="Arial"/>
-          <w:sz w:val="18"/>
-        </w:rPr>
-        <w:t>table_controleMerPechePro</w:t>
-      </w:r>
-      <w:proofErr w:type="spellEnd"/>
-      <w:r>
-        <w:rPr>
-          <w:rFonts w:ascii="Arial" w:hAnsi="Arial" w:cs="Arial"/>
-          <w:sz w:val="18"/>
-        </w:rPr>
-        <w:t>}</w:t>
+        <w:t>${table_controleMerPechePro}</w:t>
       </w:r>
     </w:p>
     <w:p>
@@ -6581,27 +6069,7 @@
           <w:sz w:val="22"/>
           <w:szCs w:val="22"/>
         </w:rPr>
-        <w:t>${</w:t>
-      </w:r>
-      <w:proofErr w:type="spellStart"/>
-      <w:r>
-        <w:rPr>
-          <w:rFonts w:ascii="Arial" w:hAnsi="Arial" w:cs="Arial"/>
-          <w:iCs/>
-          <w:sz w:val="22"/>
-          <w:szCs w:val="22"/>
-        </w:rPr>
-        <w:t>table_controleMerPlaisanceProPro</w:t>
-      </w:r>
-      <w:proofErr w:type="spellEnd"/>
-      <w:r>
-        <w:rPr>
-          <w:rFonts w:ascii="Arial" w:hAnsi="Arial" w:cs="Arial"/>
-          <w:iCs/>
-          <w:sz w:val="22"/>
-          <w:szCs w:val="22"/>
-        </w:rPr>
-        <w:t>}</w:t>
+        <w:t>${table_controleMerPlaisanceProPro}</w:t>
       </w:r>
     </w:p>
     <w:p>
@@ -6782,23 +6250,7 @@
           <w:rFonts w:ascii="Arial" w:hAnsi="Arial" w:cs="Arial"/>
           <w:sz w:val="17"/>
         </w:rPr>
-        <w:t>${</w:t>
-      </w:r>
-      <w:proofErr w:type="spellStart"/>
-      <w:r>
-        <w:rPr>
-          <w:rFonts w:ascii="Arial" w:hAnsi="Arial" w:cs="Arial"/>
-          <w:sz w:val="17"/>
-        </w:rPr>
-        <w:t>table_controleTerrePechePro</w:t>
-      </w:r>
-      <w:proofErr w:type="spellEnd"/>
-      <w:r>
-        <w:rPr>
-          <w:rFonts w:ascii="Arial" w:hAnsi="Arial" w:cs="Arial"/>
-          <w:sz w:val="17"/>
-        </w:rPr>
-        <w:t>}</w:t>
+        <w:t>${table_controleTerrePechePro}</w:t>
       </w:r>
     </w:p>
     <w:p>
@@ -6842,6 +6294,90 @@
           <w:sz w:val="17"/>
         </w:rPr>
       </w:pPr>
+      <w:r>
+        <w:rPr>
+          <w:rFonts w:ascii="Arial" w:hAnsi="Arial" w:cs="Arial"/>
+          <w:sz w:val="17"/>
+        </w:rPr>
+        <w:t>${</w:t>
+      </w:r>
+      <w:r>
+        <w:rPr>
+          <w:rFonts w:ascii="Arial" w:hAnsi="Arial" w:cs="Arial" w:hint="eastAsia"/>
+          <w:sz w:val="17"/>
+        </w:rPr>
+        <w:t>table_controleTerrePlaisancePro</w:t>
+      </w:r>
+      <w:r>
+        <w:rPr>
+          <w:rFonts w:ascii="Arial" w:hAnsi="Arial" w:cs="Arial"/>
+          <w:sz w:val="17"/>
+        </w:rPr>
+        <w:t>}</w:t>
+      </w:r>
+    </w:p>
+    <w:p>
+      <w:pPr>
+        <w:pStyle w:val="Pieddepage"/>
+        <w:tabs>
+          <w:tab w:val="clear" w:pos="226.80pt"/>
+          <w:tab w:val="clear" w:pos="453.60pt"/>
+        </w:tabs>
+        <w:jc w:val="both"/>
+        <w:rPr>
+          <w:rFonts w:ascii="Arial" w:hAnsi="Arial" w:cs="Arial"/>
+          <w:sz w:val="17"/>
+        </w:rPr>
+      </w:pPr>
+    </w:p>
+    <w:p>
+      <w:pPr>
+        <w:pStyle w:val="Pieddepage"/>
+        <w:tabs>
+          <w:tab w:val="clear" w:pos="226.80pt"/>
+          <w:tab w:val="clear" w:pos="453.60pt"/>
+        </w:tabs>
+        <w:jc w:val="both"/>
+        <w:rPr>
+          <w:rFonts w:ascii="Arial" w:hAnsi="Arial" w:cs="Arial"/>
+          <w:sz w:val="17"/>
+        </w:rPr>
+      </w:pPr>
+    </w:p>
+    <w:p>
+      <w:pPr>
+        <w:pStyle w:val="Pieddepage"/>
+        <w:tabs>
+          <w:tab w:val="clear" w:pos="226.80pt"/>
+          <w:tab w:val="clear" w:pos="453.60pt"/>
+        </w:tabs>
+        <w:jc w:val="both"/>
+        <w:rPr>
+          <w:rFonts w:ascii="Arial" w:hAnsi="Arial" w:cs="Arial"/>
+          <w:sz w:val="17"/>
+        </w:rPr>
+      </w:pPr>
+      <w:r>
+        <w:rPr>
+          <w:rFonts w:ascii="Arial" w:hAnsi="Arial" w:cs="Arial"/>
+          <w:sz w:val="17"/>
+        </w:rPr>
+        <w:t>${</w:t>
+      </w:r>
+      <w:r>
+        <w:rPr>
+          <w:rFonts w:ascii="Arial" w:hAnsi="Arial" w:cs="Arial" w:hint="eastAsia"/>
+          <w:sz w:val="17"/>
+        </w:rPr>
+        <w:t>table_controleTerrePlaisanceLoisir</w:t>
+      </w:r>
+      <w:r>
+        <w:rPr>
+          <w:rFonts w:ascii="Arial" w:hAnsi="Arial" w:cs="Arial"/>
+          <w:sz w:val="17"/>
+        </w:rPr>
+        <w:t>}</w:t>
+      </w:r>
     </w:p>
     <w:p>
       <w:pPr>
@@ -7068,25 +6604,7 @@
                 <w:sz w:val="20"/>
                 <w:szCs w:val="20"/>
               </w:rPr>
-              <w:t>(</w:t>
-            </w:r>
-            <w:proofErr w:type="gramStart"/>
-            <w:r>
-              <w:rPr>
-                <w:rFonts w:ascii="Arial" w:hAnsi="Arial" w:cs="Arial"/>
-                <w:sz w:val="20"/>
-                <w:szCs w:val="20"/>
-              </w:rPr>
-              <w:t>en</w:t>
-            </w:r>
-            <w:proofErr w:type="gramEnd"/>
-            <w:r>
-              <w:rPr>
-                <w:rFonts w:ascii="Arial" w:hAnsi="Arial" w:cs="Arial"/>
-                <w:sz w:val="20"/>
-                <w:szCs w:val="20"/>
-              </w:rPr>
-              <w:t xml:space="preserve"> heures)</w:t>
+              <w:t>(en heures)</w:t>
             </w:r>
           </w:p>
         </w:tc>
@@ -7587,25 +7105,7 @@
                 <w:sz w:val="20"/>
                 <w:szCs w:val="20"/>
               </w:rPr>
-              <w:t>(</w:t>
-            </w:r>
-            <w:proofErr w:type="gramStart"/>
-            <w:r>
-              <w:rPr>
-                <w:rFonts w:ascii="Arial" w:hAnsi="Arial" w:cs="Arial"/>
-                <w:sz w:val="20"/>
-                <w:szCs w:val="20"/>
-              </w:rPr>
-              <w:t>en</w:t>
-            </w:r>
-            <w:proofErr w:type="gramEnd"/>
-            <w:r>
-              <w:rPr>
-                <w:rFonts w:ascii="Arial" w:hAnsi="Arial" w:cs="Arial"/>
-                <w:sz w:val="20"/>
-                <w:szCs w:val="20"/>
-              </w:rPr>
-              <w:t xml:space="preserve"> heures)</w:t>
+              <w:t>(en heures)</w:t>
             </w:r>
           </w:p>
         </w:tc>
@@ -7839,25 +7339,7 @@
                 <w:sz w:val="20"/>
                 <w:szCs w:val="20"/>
               </w:rPr>
-              <w:t xml:space="preserve">Permanence </w:t>
-            </w:r>
-            <w:proofErr w:type="spellStart"/>
-            <w:r>
-              <w:rPr>
-                <w:rFonts w:ascii="Arial" w:hAnsi="Arial" w:cs="Arial"/>
-                <w:sz w:val="20"/>
-                <w:szCs w:val="20"/>
-              </w:rPr>
-              <w:t>Vigimer</w:t>
-            </w:r>
-            <w:proofErr w:type="spellEnd"/>
-            <w:r>
-              <w:rPr>
-                <w:rFonts w:ascii="Arial" w:hAnsi="Arial" w:cs="Arial"/>
-                <w:sz w:val="20"/>
-                <w:szCs w:val="20"/>
-              </w:rPr>
-              <w:t xml:space="preserve"> / BAAEM</w:t>
+              <w:t>Permanence Vigimer / BAAEM</w:t>
             </w:r>
           </w:p>
         </w:tc>
@@ -8238,25 +7720,7 @@
           <w:b/>
           <w:bCs/>
         </w:rPr>
-        <w:t>${</w:t>
-      </w:r>
-      <w:proofErr w:type="spellStart"/>
-      <w:r>
-        <w:rPr>
-          <w:rFonts w:ascii="Arial" w:hAnsi="Arial" w:cs="Arial"/>
-          <w:b/>
-          <w:bCs/>
-        </w:rPr>
-        <w:t>table_equipage</w:t>
-      </w:r>
-      <w:proofErr w:type="spellEnd"/>
-      <w:r>
-        <w:rPr>
-          <w:rFonts w:ascii="Arial" w:hAnsi="Arial" w:cs="Arial"/>
-          <w:b/>
-          <w:bCs/>
-        </w:rPr>
-        <w:t>}</w:t>
+        <w:t>${table_equipage}</w:t>
       </w:r>
     </w:p>
     <w:p>
@@ -8307,7 +7771,7 @@
     <w:tbl>
       <w:tblPr>
         <w:tblW w:w="294.55pt" w:type="dxa"/>
-        <w:tblInd w:w="-2.35pt" w:type="dxa"/>
+        <w:tblInd w:w="-1.65pt" w:type="dxa"/>
         <w:tblLayout w:type="fixed"/>
         <w:tblCellMar>
           <w:start w:w="0.50pt" w:type="dxa"/>
@@ -8818,7 +8282,6 @@
           <w:sz w:val="18"/>
         </w:rPr>
       </w:pPr>
-      <w:proofErr w:type="gramStart"/>
       <w:r>
         <w:rPr>
           <w:rFonts w:ascii="Arial" w:hAnsi="Arial" w:cs="Arial"/>
@@ -8826,17 +8289,7 @@
           <w:iCs/>
           <w:sz w:val="18"/>
         </w:rPr>
-        <w:t>du</w:t>
-      </w:r>
-      <w:proofErr w:type="gramEnd"/>
-      <w:r>
-        <w:rPr>
-          <w:rFonts w:ascii="Arial" w:hAnsi="Arial" w:cs="Arial"/>
-          <w:i/>
-          <w:iCs/>
-          <w:sz w:val="18"/>
-        </w:rPr>
-        <w:t xml:space="preserve"> Patrouilleur des Affaires Maritimes THÉMIS     </w:t>
+        <w:t xml:space="preserve">du Patrouilleur des Affaires Maritimes THÉMIS     </w:t>
       </w:r>
     </w:p>
     <w:p>

</xml_diff>